<commit_message>
promenjena ista autora i koautora
</commit_message>
<xml_diff>
--- a/Zbornik_Nikola_Kovacevic_ee6_2018.docx
+++ b/Zbornik_Nikola_Kovacevic_ee6_2018.docx
@@ -242,8 +242,10 @@
           <w:szCs w:val="24"/>
           <w:lang w:val="sr-Latn-RS"/>
         </w:rPr>
-        <w:t xml:space="preserve">Nikola Kovačević, Vuk Vranjković, </w:t>
-      </w:r>
+        <w:t xml:space="preserve">Nikola Kovačević, </w:t>
+      </w:r>
+      <w:bookmarkStart w:id="0" w:name="_GoBack"/>
+      <w:bookmarkEnd w:id="0"/>
       <w:r>
         <w:rPr>
           <w:rFonts w:eastAsia="Times New Roman" w:cs="Times New Roman"/>
@@ -616,8 +618,6 @@
         </w:rPr>
         <w:t xml:space="preserve">ne“ vektorski procesor podacima </w:t>
       </w:r>
-      <w:bookmarkStart w:id="0" w:name="_GoBack"/>
-      <w:bookmarkEnd w:id="0"/>
       <w:r>
         <w:rPr>
           <w:lang w:val="sr-Latn-RS"/>

</xml_diff>